<commit_message>
Add new lab report for ECG signal analysis and update documentation for Experiment No. 2 & 1
</commit_message>
<xml_diff>
--- a/LRs/BME/LR2/2010058_BME_LR2.docx
+++ b/LRs/BME/LR2/2010058_BME_LR2.docx
@@ -570,7 +570,19 @@
                 <w:sz w:val="28"/>
                 <w:szCs w:val="28"/>
               </w:rPr>
-              <w:t xml:space="preserve">Date of Experiment: </w:t>
+              <w:t>Date of Experiment</w:t>
+            </w:r>
+            <w:proofErr w:type="gramStart"/>
+            <w:r>
+              <w:rPr>
+                <w:rFonts w:ascii="Times New Roman" w:hAnsi="Times New Roman" w:cs="Times New Roman"/>
+                <w:b/>
+                <w:bCs/>
+                <w:color w:val="00B050"/>
+                <w:sz w:val="28"/>
+                <w:szCs w:val="28"/>
+              </w:rPr>
+              <w:t xml:space="preserve">: </w:t>
             </w:r>
             <w:r>
               <w:rPr>
@@ -592,7 +604,19 @@
                 <w:sz w:val="28"/>
                 <w:szCs w:val="28"/>
               </w:rPr>
-              <w:t xml:space="preserve">30 </w:t>
+              <w:t>30</w:t>
+            </w:r>
+            <w:proofErr w:type="gramEnd"/>
+            <w:r>
+              <w:rPr>
+                <w:rFonts w:ascii="Times New Roman" w:hAnsi="Times New Roman" w:cs="Times New Roman"/>
+                <w:b/>
+                <w:bCs/>
+                <w:color w:val="000000" w:themeColor="text1"/>
+                <w:sz w:val="28"/>
+                <w:szCs w:val="28"/>
+              </w:rPr>
+              <w:t xml:space="preserve"> </w:t>
             </w:r>
             <w:r>
               <w:rPr>
@@ -2325,7 +2349,25 @@
           <w:sz w:val="24"/>
           <w:szCs w:val="24"/>
         </w:rPr>
-        <w:t>Electrodes follow the 10-20 International System, with labels indicating brain regions: Fp (prefrontal), F (frontal), C (central), T (temporal), P (parietal), and O (occipital).</w:t>
+        <w:t xml:space="preserve">Electrodes follow the 10-20 International System, with labels indicating brain regions: </w:t>
+      </w:r>
+      <w:proofErr w:type="spellStart"/>
+      <w:r>
+        <w:rPr>
+          <w:rFonts w:ascii="Times New Roman" w:hAnsi="Times New Roman" w:cs="Times New Roman"/>
+          <w:sz w:val="24"/>
+          <w:szCs w:val="24"/>
+        </w:rPr>
+        <w:t>Fp</w:t>
+      </w:r>
+      <w:proofErr w:type="spellEnd"/>
+      <w:r>
+        <w:rPr>
+          <w:rFonts w:ascii="Times New Roman" w:hAnsi="Times New Roman" w:cs="Times New Roman"/>
+          <w:sz w:val="24"/>
+          <w:szCs w:val="24"/>
+        </w:rPr>
+        <w:t xml:space="preserve"> (prefrontal), F (frontal), C (central), T (temporal), P (parietal), and O (occipital).</w:t>
       </w:r>
     </w:p>
     <w:p>
@@ -2369,6 +2411,7 @@
           <w:szCs w:val="24"/>
         </w:rPr>
       </w:pPr>
+      <w:bookmarkStart w:id="0" w:name="_Hlk205980996"/>
       <w:r>
         <w:rPr>
           <w:rFonts w:ascii="Times New Roman" w:hAnsi="Times New Roman" w:cs="Times New Roman"/>
@@ -2511,14 +2554,27 @@
                             <w:r>
                               <w:t xml:space="preserve">Figure </w:t>
                             </w:r>
-                            <w:fldSimple w:instr=" SEQ Figure \* ARABIC ">
-                              <w:r>
-                                <w:rPr>
-                                  <w:noProof/>
-                                </w:rPr>
-                                <w:t>1</w:t>
-                              </w:r>
-                            </w:fldSimple>
+                            <w:r>
+                              <w:fldChar w:fldCharType="begin"/>
+                            </w:r>
+                            <w:r>
+                              <w:instrText xml:space="preserve"> SEQ Figure \* ARABIC </w:instrText>
+                            </w:r>
+                            <w:r>
+                              <w:fldChar w:fldCharType="separate"/>
+                            </w:r>
+                            <w:r>
+                              <w:rPr>
+                                <w:noProof/>
+                              </w:rPr>
+                              <w:t>1</w:t>
+                            </w:r>
+                            <w:r>
+                              <w:rPr>
+                                <w:noProof/>
+                              </w:rPr>
+                              <w:fldChar w:fldCharType="end"/>
+                            </w:r>
                             <w:r>
                               <w:t>: A diagram of EEG signal in different frequencies.</w:t>
                             </w:r>
@@ -2543,7 +2599,7 @@
                 <v:stroke joinstyle="miter"/>
                 <v:path gradientshapeok="t" o:connecttype="rect"/>
               </v:shapetype>
-              <v:shape id="Text Box 1" o:spid="_x0000_s1026" type="#_x0000_t202" style="position:absolute;left:0;text-align:left;margin-left:0;margin-top:267.95pt;width:419.3pt;height:.05pt;z-index:251661312;visibility:visible;mso-wrap-style:square;mso-wrap-distance-left:9pt;mso-wrap-distance-top:0;mso-wrap-distance-right:9pt;mso-wrap-distance-bottom:0;mso-position-horizontal:center;mso-position-horizontal-relative:margin;mso-position-vertical:absolute;mso-position-vertical-relative:text;v-text-anchor:top" o:gfxdata="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" stroked="f">
+              <v:shape id="Text Box 1" o:spid="_x0000_s1026" type="#_x0000_t202" style="position:absolute;left:0;text-align:left;margin-left:0;margin-top:267.95pt;width:419.3pt;height:.05pt;z-index:251661312;visibility:visible;mso-wrap-style:square;mso-wrap-distance-left:9pt;mso-wrap-distance-top:0;mso-wrap-distance-right:9pt;mso-wrap-distance-bottom:0;mso-position-horizontal:center;mso-position-horizontal-relative:margin;mso-position-vertical:absolute;mso-position-vertical-relative:text;v-text-anchor:top" o:gfxdata="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" stroked="f">
                 <v:textbox style="mso-fit-shape-to-text:t" inset="0,0,0,0">
                   <w:txbxContent>
                     <w:p>
@@ -2559,14 +2615,27 @@
                       <w:r>
                         <w:t xml:space="preserve">Figure </w:t>
                       </w:r>
-                      <w:fldSimple w:instr=" SEQ Figure \* ARABIC ">
-                        <w:r>
-                          <w:rPr>
-                            <w:noProof/>
-                          </w:rPr>
-                          <w:t>1</w:t>
-                        </w:r>
-                      </w:fldSimple>
+                      <w:r>
+                        <w:fldChar w:fldCharType="begin"/>
+                      </w:r>
+                      <w:r>
+                        <w:instrText xml:space="preserve"> SEQ Figure \* ARABIC </w:instrText>
+                      </w:r>
+                      <w:r>
+                        <w:fldChar w:fldCharType="separate"/>
+                      </w:r>
+                      <w:r>
+                        <w:rPr>
+                          <w:noProof/>
+                        </w:rPr>
+                        <w:t>1</w:t>
+                      </w:r>
+                      <w:r>
+                        <w:rPr>
+                          <w:noProof/>
+                        </w:rPr>
+                        <w:fldChar w:fldCharType="end"/>
+                      </w:r>
                       <w:r>
                         <w:t>: A diagram of EEG signal in different frequencies.</w:t>
                       </w:r>
@@ -2585,7 +2654,25 @@
           <w:sz w:val="24"/>
           <w:szCs w:val="24"/>
         </w:rPr>
-        <w:t>Using PhysioNet EEG datasets, we examined signals from locations like Fp1, Fp2, C3, C4, O1, and O2. Each wave type reflected specific mental states: alpha during relaxation and beta during concentration. Data was pre-recorded; no live recordings were conducted.</w:t>
+        <w:t xml:space="preserve">Using PhysioNet EEG datasets, we examined signals from locations like Fp1, Fp2, C3, C4, O1, and O2. Each wave type reflected specific mental </w:t>
+      </w:r>
+      <w:proofErr w:type="gramStart"/>
+      <w:r>
+        <w:rPr>
+          <w:rFonts w:ascii="Times New Roman" w:hAnsi="Times New Roman" w:cs="Times New Roman"/>
+          <w:sz w:val="24"/>
+          <w:szCs w:val="24"/>
+        </w:rPr>
+        <w:t>states</w:t>
+      </w:r>
+      <w:proofErr w:type="gramEnd"/>
+      <w:r>
+        <w:rPr>
+          <w:rFonts w:ascii="Times New Roman" w:hAnsi="Times New Roman" w:cs="Times New Roman"/>
+          <w:sz w:val="24"/>
+          <w:szCs w:val="24"/>
+        </w:rPr>
+        <w:t>: alpha during relaxation and beta during concentration. Data was pre-recorded; no live recordings were conducted.</w:t>
       </w:r>
     </w:p>
     <w:p>
@@ -2647,6 +2734,190 @@
         </w:rPr>
         <w:t>Despite not using real-time EEG equipment, the study effectively introduced EEG analysis through authentic datasets. We learned to recognize signal patterns, interpret brainwave frequencies, and understand electrode placements. The experiment clarified how mental states influence EEG signals, reinforcing core concepts of brain activity analysis.</w:t>
       </w:r>
+    </w:p>
+    <w:p>
+      <w:pPr>
+        <w:rPr>
+          <w:rFonts w:ascii="Times New Roman" w:hAnsi="Times New Roman" w:cs="Times New Roman"/>
+          <w:b/>
+          <w:bCs/>
+          <w:sz w:val="24"/>
+          <w:szCs w:val="24"/>
+        </w:rPr>
+      </w:pPr>
+      <w:r>
+        <w:rPr>
+          <w:rFonts w:ascii="Times New Roman" w:hAnsi="Times New Roman" w:cs="Times New Roman"/>
+          <w:b/>
+          <w:bCs/>
+          <w:sz w:val="24"/>
+          <w:szCs w:val="24"/>
+        </w:rPr>
+        <w:t>References:</w:t>
+      </w:r>
+    </w:p>
+    <w:p>
+      <w:pPr>
+        <w:numPr>
+          <w:ilvl w:val="0"/>
+          <w:numId w:val="33"/>
+        </w:numPr>
+        <w:rPr>
+          <w:rFonts w:ascii="Times New Roman" w:hAnsi="Times New Roman" w:cs="Times New Roman"/>
+          <w:sz w:val="24"/>
+          <w:szCs w:val="24"/>
+        </w:rPr>
+      </w:pPr>
+      <w:r>
+        <w:rPr>
+          <w:rFonts w:ascii="Times New Roman" w:hAnsi="Times New Roman" w:cs="Times New Roman"/>
+          <w:sz w:val="24"/>
+          <w:szCs w:val="24"/>
+        </w:rPr>
+        <w:t xml:space="preserve">N. V. Thakor and Y.-S. Zhu, “Applications of adaptive filtering to ECG analysis: noise cancellation and arrhythmia detection,” </w:t>
+      </w:r>
+      <w:r>
+        <w:rPr>
+          <w:rFonts w:ascii="Times New Roman" w:hAnsi="Times New Roman" w:cs="Times New Roman"/>
+          <w:i/>
+          <w:iCs/>
+          <w:sz w:val="24"/>
+          <w:szCs w:val="24"/>
+        </w:rPr>
+        <w:t>IEEE Transactions on Biomedical Engineering</w:t>
+      </w:r>
+      <w:r>
+        <w:rPr>
+          <w:rFonts w:ascii="Times New Roman" w:hAnsi="Times New Roman" w:cs="Times New Roman"/>
+          <w:sz w:val="24"/>
+          <w:szCs w:val="24"/>
+        </w:rPr>
+        <w:t xml:space="preserve">, vol. 38, no. 8, pp. 785–794, Aug. 1991. </w:t>
+      </w:r>
+      <w:proofErr w:type="spellStart"/>
+      <w:r>
+        <w:rPr>
+          <w:rFonts w:ascii="Times New Roman" w:hAnsi="Times New Roman" w:cs="Times New Roman"/>
+          <w:sz w:val="24"/>
+          <w:szCs w:val="24"/>
+        </w:rPr>
+        <w:t>doi</w:t>
+      </w:r>
+      <w:proofErr w:type="spellEnd"/>
+      <w:r>
+        <w:rPr>
+          <w:rFonts w:ascii="Times New Roman" w:hAnsi="Times New Roman" w:cs="Times New Roman"/>
+          <w:sz w:val="24"/>
+          <w:szCs w:val="24"/>
+        </w:rPr>
+        <w:t>: 10.1109/10.83589.</w:t>
+      </w:r>
+    </w:p>
+    <w:p>
+      <w:pPr>
+        <w:numPr>
+          <w:ilvl w:val="0"/>
+          <w:numId w:val="33"/>
+        </w:numPr>
+        <w:rPr>
+          <w:rFonts w:ascii="Times New Roman" w:hAnsi="Times New Roman" w:cs="Times New Roman"/>
+          <w:sz w:val="24"/>
+          <w:szCs w:val="24"/>
+        </w:rPr>
+      </w:pPr>
+      <w:r>
+        <w:rPr>
+          <w:rFonts w:ascii="Times New Roman" w:hAnsi="Times New Roman" w:cs="Times New Roman"/>
+          <w:sz w:val="24"/>
+          <w:szCs w:val="24"/>
+        </w:rPr>
+        <w:t xml:space="preserve">G. </w:t>
+      </w:r>
+      <w:proofErr w:type="spellStart"/>
+      <w:r>
+        <w:rPr>
+          <w:rFonts w:ascii="Times New Roman" w:hAnsi="Times New Roman" w:cs="Times New Roman"/>
+          <w:sz w:val="24"/>
+          <w:szCs w:val="24"/>
+        </w:rPr>
+        <w:t>Pfurtscheller</w:t>
+      </w:r>
+      <w:proofErr w:type="spellEnd"/>
+      <w:r>
+        <w:rPr>
+          <w:rFonts w:ascii="Times New Roman" w:hAnsi="Times New Roman" w:cs="Times New Roman"/>
+          <w:sz w:val="24"/>
+          <w:szCs w:val="24"/>
+        </w:rPr>
+        <w:t xml:space="preserve"> and F. H. Lopes da Silva, “Event-related EEG/MEG synchronization and desynchronization: basic principles,” </w:t>
+      </w:r>
+      <w:r>
+        <w:rPr>
+          <w:rFonts w:ascii="Times New Roman" w:hAnsi="Times New Roman" w:cs="Times New Roman"/>
+          <w:i/>
+          <w:iCs/>
+          <w:sz w:val="24"/>
+          <w:szCs w:val="24"/>
+        </w:rPr>
+        <w:t>Clinical Neurophysiology</w:t>
+      </w:r>
+      <w:r>
+        <w:rPr>
+          <w:rFonts w:ascii="Times New Roman" w:hAnsi="Times New Roman" w:cs="Times New Roman"/>
+          <w:sz w:val="24"/>
+          <w:szCs w:val="24"/>
+        </w:rPr>
+        <w:t xml:space="preserve">, vol. 110, no. 11, pp. 1842–1857, Nov. 1999. </w:t>
+      </w:r>
+      <w:proofErr w:type="spellStart"/>
+      <w:r>
+        <w:rPr>
+          <w:rFonts w:ascii="Times New Roman" w:hAnsi="Times New Roman" w:cs="Times New Roman"/>
+          <w:sz w:val="24"/>
+          <w:szCs w:val="24"/>
+        </w:rPr>
+        <w:t>doi</w:t>
+      </w:r>
+      <w:proofErr w:type="spellEnd"/>
+      <w:r>
+        <w:rPr>
+          <w:rFonts w:ascii="Times New Roman" w:hAnsi="Times New Roman" w:cs="Times New Roman"/>
+          <w:sz w:val="24"/>
+          <w:szCs w:val="24"/>
+        </w:rPr>
+        <w:t>: 10.1016/S1388-2457(99)00141-8.</w:t>
+      </w:r>
+    </w:p>
+    <w:p>
+      <w:pPr>
+        <w:numPr>
+          <w:ilvl w:val="0"/>
+          <w:numId w:val="33"/>
+        </w:numPr>
+        <w:rPr>
+          <w:rFonts w:ascii="Times New Roman" w:hAnsi="Times New Roman" w:cs="Times New Roman"/>
+          <w:sz w:val="24"/>
+          <w:szCs w:val="24"/>
+        </w:rPr>
+      </w:pPr>
+      <w:r>
+        <w:rPr>
+          <w:rFonts w:ascii="Times New Roman" w:hAnsi="Times New Roman" w:cs="Times New Roman"/>
+          <w:sz w:val="24"/>
+          <w:szCs w:val="24"/>
+        </w:rPr>
+        <w:t>PhysioNet, “EEG Motor Movement/Imagery Dataset,” PhysioNet, 2019. [Online]. Available: https://physionet.org/content/eegmmidb/1.0.0/</w:t>
+      </w:r>
+    </w:p>
+    <w:bookmarkEnd w:id="0"/>
+    <w:p>
+      <w:pPr>
+        <w:rPr>
+          <w:rFonts w:ascii="Times New Roman" w:hAnsi="Times New Roman" w:cs="Times New Roman"/>
+          <w:sz w:val="24"/>
+          <w:szCs w:val="24"/>
+        </w:rPr>
+      </w:pPr>
     </w:p>
     <w:sectPr>
       <w:headerReference w:type="even" r:id="rId15"/>
@@ -6248,6 +6519,92 @@
     </w:lvl>
   </w:abstractNum>
   <w:abstractNum w:abstractNumId="26" w15:restartNumberingAfterBreak="0">
+    <w:nsid w:val="5CE87D33"/>
+    <w:multiLevelType w:val="hybridMultilevel"/>
+    <w:tmpl w:val="BDEC8864"/>
+    <w:lvl w:ilvl="0" w:tplc="0409000F">
+      <w:start w:val="1"/>
+      <w:numFmt w:val="decimal"/>
+      <w:lvlText w:val="%1."/>
+      <w:lvlJc w:val="left"/>
+      <w:pPr>
+        <w:ind w:left="720" w:hanging="360"/>
+      </w:pPr>
+    </w:lvl>
+    <w:lvl w:ilvl="1" w:tplc="04090019" w:tentative="1">
+      <w:start w:val="1"/>
+      <w:numFmt w:val="lowerLetter"/>
+      <w:lvlText w:val="%2."/>
+      <w:lvlJc w:val="left"/>
+      <w:pPr>
+        <w:ind w:left="1440" w:hanging="360"/>
+      </w:pPr>
+    </w:lvl>
+    <w:lvl w:ilvl="2" w:tplc="0409001B" w:tentative="1">
+      <w:start w:val="1"/>
+      <w:numFmt w:val="lowerRoman"/>
+      <w:lvlText w:val="%3."/>
+      <w:lvlJc w:val="right"/>
+      <w:pPr>
+        <w:ind w:left="2160" w:hanging="180"/>
+      </w:pPr>
+    </w:lvl>
+    <w:lvl w:ilvl="3" w:tplc="0409000F" w:tentative="1">
+      <w:start w:val="1"/>
+      <w:numFmt w:val="decimal"/>
+      <w:lvlText w:val="%4."/>
+      <w:lvlJc w:val="left"/>
+      <w:pPr>
+        <w:ind w:left="2880" w:hanging="360"/>
+      </w:pPr>
+    </w:lvl>
+    <w:lvl w:ilvl="4" w:tplc="04090019" w:tentative="1">
+      <w:start w:val="1"/>
+      <w:numFmt w:val="lowerLetter"/>
+      <w:lvlText w:val="%5."/>
+      <w:lvlJc w:val="left"/>
+      <w:pPr>
+        <w:ind w:left="3600" w:hanging="360"/>
+      </w:pPr>
+    </w:lvl>
+    <w:lvl w:ilvl="5" w:tplc="0409001B" w:tentative="1">
+      <w:start w:val="1"/>
+      <w:numFmt w:val="lowerRoman"/>
+      <w:lvlText w:val="%6."/>
+      <w:lvlJc w:val="right"/>
+      <w:pPr>
+        <w:ind w:left="4320" w:hanging="180"/>
+      </w:pPr>
+    </w:lvl>
+    <w:lvl w:ilvl="6" w:tplc="0409000F" w:tentative="1">
+      <w:start w:val="1"/>
+      <w:numFmt w:val="decimal"/>
+      <w:lvlText w:val="%7."/>
+      <w:lvlJc w:val="left"/>
+      <w:pPr>
+        <w:ind w:left="5040" w:hanging="360"/>
+      </w:pPr>
+    </w:lvl>
+    <w:lvl w:ilvl="7" w:tplc="04090019" w:tentative="1">
+      <w:start w:val="1"/>
+      <w:numFmt w:val="lowerLetter"/>
+      <w:lvlText w:val="%8."/>
+      <w:lvlJc w:val="left"/>
+      <w:pPr>
+        <w:ind w:left="5760" w:hanging="360"/>
+      </w:pPr>
+    </w:lvl>
+    <w:lvl w:ilvl="8" w:tplc="0409001B" w:tentative="1">
+      <w:start w:val="1"/>
+      <w:numFmt w:val="lowerRoman"/>
+      <w:lvlText w:val="%9."/>
+      <w:lvlJc w:val="right"/>
+      <w:pPr>
+        <w:ind w:left="6480" w:hanging="180"/>
+      </w:pPr>
+    </w:lvl>
+  </w:abstractNum>
+  <w:abstractNum w:abstractNumId="27" w15:restartNumberingAfterBreak="0">
     <w:nsid w:val="61511F2A"/>
     <w:multiLevelType w:val="hybridMultilevel"/>
     <w:tmpl w:val="D9F8B4BE"/>
@@ -6336,7 +6693,7 @@
       </w:pPr>
     </w:lvl>
   </w:abstractNum>
-  <w:abstractNum w:abstractNumId="27" w15:restartNumberingAfterBreak="0">
+  <w:abstractNum w:abstractNumId="28" w15:restartNumberingAfterBreak="0">
     <w:nsid w:val="63464B29"/>
     <w:multiLevelType w:val="multilevel"/>
     <w:tmpl w:val="68866436"/>
@@ -6486,7 +6843,7 @@
       </w:rPr>
     </w:lvl>
   </w:abstractNum>
-  <w:abstractNum w:abstractNumId="28" w15:restartNumberingAfterBreak="0">
+  <w:abstractNum w:abstractNumId="29" w15:restartNumberingAfterBreak="0">
     <w:nsid w:val="63980D8B"/>
     <w:multiLevelType w:val="multilevel"/>
     <w:tmpl w:val="68866436"/>
@@ -6636,7 +6993,7 @@
       </w:rPr>
     </w:lvl>
   </w:abstractNum>
-  <w:abstractNum w:abstractNumId="29" w15:restartNumberingAfterBreak="0">
+  <w:abstractNum w:abstractNumId="30" w15:restartNumberingAfterBreak="0">
     <w:nsid w:val="663E2926"/>
     <w:multiLevelType w:val="hybridMultilevel"/>
     <w:tmpl w:val="8F843264"/>
@@ -6749,7 +7106,7 @@
       </w:rPr>
     </w:lvl>
   </w:abstractNum>
-  <w:abstractNum w:abstractNumId="30" w15:restartNumberingAfterBreak="0">
+  <w:abstractNum w:abstractNumId="31" w15:restartNumberingAfterBreak="0">
     <w:nsid w:val="6DC73ECC"/>
     <w:multiLevelType w:val="hybridMultilevel"/>
     <w:tmpl w:val="048CD820"/>
@@ -6840,7 +7197,7 @@
       </w:pPr>
     </w:lvl>
   </w:abstractNum>
-  <w:abstractNum w:abstractNumId="31" w15:restartNumberingAfterBreak="0">
+  <w:abstractNum w:abstractNumId="32" w15:restartNumberingAfterBreak="0">
     <w:nsid w:val="7D0D3A2C"/>
     <w:multiLevelType w:val="multilevel"/>
     <w:tmpl w:val="68866436"/>
@@ -7006,7 +7363,7 @@
     <w:abstractNumId w:val="23"/>
   </w:num>
   <w:num w:numId="6" w16cid:durableId="1103259093">
-    <w:abstractNumId w:val="28"/>
+    <w:abstractNumId w:val="29"/>
   </w:num>
   <w:num w:numId="7" w16cid:durableId="54089690">
     <w:abstractNumId w:val="24"/>
@@ -7021,7 +7378,7 @@
     <w:abstractNumId w:val="5"/>
   </w:num>
   <w:num w:numId="11" w16cid:durableId="341399936">
-    <w:abstractNumId w:val="30"/>
+    <w:abstractNumId w:val="31"/>
   </w:num>
   <w:num w:numId="12" w16cid:durableId="1533574409">
     <w:abstractNumId w:val="14"/>
@@ -7033,10 +7390,10 @@
     <w:abstractNumId w:val="8"/>
   </w:num>
   <w:num w:numId="15" w16cid:durableId="295455411">
-    <w:abstractNumId w:val="27"/>
+    <w:abstractNumId w:val="28"/>
   </w:num>
   <w:num w:numId="16" w16cid:durableId="1157456683">
-    <w:abstractNumId w:val="31"/>
+    <w:abstractNumId w:val="32"/>
   </w:num>
   <w:num w:numId="17" w16cid:durableId="1776097443">
     <w:abstractNumId w:val="9"/>
@@ -7069,7 +7426,7 @@
     <w:abstractNumId w:val="12"/>
   </w:num>
   <w:num w:numId="27" w16cid:durableId="2085562089">
-    <w:abstractNumId w:val="26"/>
+    <w:abstractNumId w:val="27"/>
   </w:num>
   <w:num w:numId="28" w16cid:durableId="1152409177">
     <w:abstractNumId w:val="16"/>
@@ -7081,10 +7438,13 @@
     <w:abstractNumId w:val="10"/>
   </w:num>
   <w:num w:numId="31" w16cid:durableId="472064374">
-    <w:abstractNumId w:val="29"/>
+    <w:abstractNumId w:val="30"/>
   </w:num>
   <w:num w:numId="32" w16cid:durableId="2097283422">
     <w:abstractNumId w:val="20"/>
+  </w:num>
+  <w:num w:numId="33" w16cid:durableId="162479059">
+    <w:abstractNumId w:val="26"/>
   </w:num>
   <w:numIdMacAtCleanup w:val="21"/>
 </w:numbering>
@@ -7576,7 +7936,6 @@
   <w:style w:type="character" w:default="1" w:styleId="DefaultParagraphFont">
     <w:name w:val="Default Paragraph Font"/>
     <w:uiPriority w:val="1"/>
-    <w:semiHidden/>
     <w:unhideWhenUsed/>
   </w:style>
   <w:style w:type="table" w:default="1" w:styleId="TableNormal">

</xml_diff>